<commit_message>
Added changes to Technical Manual - SmartInventory.docx
</commit_message>
<xml_diff>
--- a/Technical Manual/Technical Manual - SmartInventory.docx
+++ b/Technical Manual/Technical Manual - SmartInventory.docx
@@ -7702,12 +7702,12 @@
           <wp:inline distB="114300" distT="114300" distL="114300" distR="114300">
             <wp:extent cx="5943600" cy="3949700"/>
             <wp:effectExtent b="0" l="0" r="0" t="0"/>
-            <wp:docPr id="10" name="image11.png"/>
+            <wp:docPr id="12" name="image14.png"/>
             <a:graphic>
               <a:graphicData uri="http://schemas.openxmlformats.org/drawingml/2006/picture">
                 <pic:pic>
                   <pic:nvPicPr>
-                    <pic:cNvPr id="0" name="image11.png"/>
+                    <pic:cNvPr id="0" name="image14.png"/>
                     <pic:cNvPicPr preferRelativeResize="0"/>
                   </pic:nvPicPr>
                   <pic:blipFill>
@@ -7956,12 +7956,12 @@
                 <wp:inline distB="114300" distT="114300" distL="114300" distR="114300">
                   <wp:extent cx="1772748" cy="3138488"/>
                   <wp:effectExtent b="0" l="0" r="0" t="0"/>
-                  <wp:docPr id="1" name="image16.png"/>
+                  <wp:docPr id="1" name="image17.png"/>
                   <a:graphic>
                     <a:graphicData uri="http://schemas.openxmlformats.org/drawingml/2006/picture">
                       <pic:pic>
                         <pic:nvPicPr>
-                          <pic:cNvPr id="0" name="image16.png"/>
+                          <pic:cNvPr id="0" name="image17.png"/>
                           <pic:cNvPicPr preferRelativeResize="0"/>
                         </pic:nvPicPr>
                         <pic:blipFill>
@@ -8020,12 +8020,12 @@
                 <wp:inline distB="114300" distT="114300" distL="114300" distR="114300">
                   <wp:extent cx="1754310" cy="3109913"/>
                   <wp:effectExtent b="0" l="0" r="0" t="0"/>
-                  <wp:docPr id="2" name="image1.png"/>
+                  <wp:docPr id="2" name="image12.png"/>
                   <a:graphic>
                     <a:graphicData uri="http://schemas.openxmlformats.org/drawingml/2006/picture">
                       <pic:pic>
                         <pic:nvPicPr>
-                          <pic:cNvPr id="0" name="image1.png"/>
+                          <pic:cNvPr id="0" name="image12.png"/>
                           <pic:cNvPicPr preferRelativeResize="0"/>
                         </pic:nvPicPr>
                         <pic:blipFill>
@@ -8154,12 +8154,12 @@
                 <wp:inline distB="114300" distT="114300" distL="114300" distR="114300">
                   <wp:extent cx="1909763" cy="3373319"/>
                   <wp:effectExtent b="0" l="0" r="0" t="0"/>
-                  <wp:docPr id="9" name="image5.png"/>
+                  <wp:docPr id="11" name="image4.png"/>
                   <a:graphic>
                     <a:graphicData uri="http://schemas.openxmlformats.org/drawingml/2006/picture">
                       <pic:pic>
                         <pic:nvPicPr>
-                          <pic:cNvPr id="0" name="image5.png"/>
+                          <pic:cNvPr id="0" name="image4.png"/>
                           <pic:cNvPicPr preferRelativeResize="0"/>
                         </pic:nvPicPr>
                         <pic:blipFill>
@@ -8218,12 +8218,12 @@
                 <wp:inline distB="114300" distT="114300" distL="114300" distR="114300">
                   <wp:extent cx="1920896" cy="3386138"/>
                   <wp:effectExtent b="0" l="0" r="0" t="0"/>
-                  <wp:docPr id="19" name="image7.png"/>
+                  <wp:docPr id="22" name="image20.png"/>
                   <a:graphic>
                     <a:graphicData uri="http://schemas.openxmlformats.org/drawingml/2006/picture">
                       <pic:pic>
                         <pic:nvPicPr>
-                          <pic:cNvPr id="0" name="image7.png"/>
+                          <pic:cNvPr id="0" name="image20.png"/>
                           <pic:cNvPicPr preferRelativeResize="0"/>
                         </pic:nvPicPr>
                         <pic:blipFill>
@@ -8352,12 +8352,12 @@
                 <wp:inline distB="114300" distT="114300" distL="114300" distR="114300">
                   <wp:extent cx="1900238" cy="3347569"/>
                   <wp:effectExtent b="0" l="0" r="0" t="0"/>
-                  <wp:docPr id="5" name="image12.png"/>
+                  <wp:docPr id="6" name="image2.png"/>
                   <a:graphic>
                     <a:graphicData uri="http://schemas.openxmlformats.org/drawingml/2006/picture">
                       <pic:pic>
                         <pic:nvPicPr>
-                          <pic:cNvPr id="0" name="image12.png"/>
+                          <pic:cNvPr id="0" name="image2.png"/>
                           <pic:cNvPicPr preferRelativeResize="0"/>
                         </pic:nvPicPr>
                         <pic:blipFill>
@@ -8416,12 +8416,12 @@
                 <wp:inline distB="114300" distT="114300" distL="114300" distR="114300">
                   <wp:extent cx="1909763" cy="3342084"/>
                   <wp:effectExtent b="0" l="0" r="0" t="0"/>
-                  <wp:docPr id="18" name="image14.png"/>
+                  <wp:docPr id="21" name="image16.png"/>
                   <a:graphic>
                     <a:graphicData uri="http://schemas.openxmlformats.org/drawingml/2006/picture">
                       <pic:pic>
                         <pic:nvPicPr>
-                          <pic:cNvPr id="0" name="image14.png"/>
+                          <pic:cNvPr id="0" name="image16.png"/>
                           <pic:cNvPicPr preferRelativeResize="0"/>
                         </pic:nvPicPr>
                         <pic:blipFill>
@@ -8550,12 +8550,12 @@
                 <wp:inline distB="114300" distT="114300" distL="114300" distR="114300">
                   <wp:extent cx="1991048" cy="3490913"/>
                   <wp:effectExtent b="0" l="0" r="0" t="0"/>
-                  <wp:docPr id="21" name="image21.png"/>
+                  <wp:docPr id="25" name="image15.png"/>
                   <a:graphic>
                     <a:graphicData uri="http://schemas.openxmlformats.org/drawingml/2006/picture">
                       <pic:pic>
                         <pic:nvPicPr>
-                          <pic:cNvPr id="0" name="image21.png"/>
+                          <pic:cNvPr id="0" name="image15.png"/>
                           <pic:cNvPicPr preferRelativeResize="0"/>
                         </pic:nvPicPr>
                         <pic:blipFill>
@@ -8614,12 +8614,12 @@
                 <wp:inline distB="114300" distT="114300" distL="114300" distR="114300">
                   <wp:extent cx="1987166" cy="3452813"/>
                   <wp:effectExtent b="0" l="0" r="0" t="0"/>
-                  <wp:docPr id="11" name="image4.png"/>
+                  <wp:docPr id="13" name="image13.png"/>
                   <a:graphic>
                     <a:graphicData uri="http://schemas.openxmlformats.org/drawingml/2006/picture">
                       <pic:pic>
                         <pic:nvPicPr>
-                          <pic:cNvPr id="0" name="image4.png"/>
+                          <pic:cNvPr id="0" name="image13.png"/>
                           <pic:cNvPicPr preferRelativeResize="0"/>
                         </pic:nvPicPr>
                         <pic:blipFill>
@@ -8751,12 +8751,12 @@
                 <wp:inline distB="114300" distT="114300" distL="114300" distR="114300">
                   <wp:extent cx="2028638" cy="3538538"/>
                   <wp:effectExtent b="0" l="0" r="0" t="0"/>
-                  <wp:docPr id="3" name="image10.png"/>
+                  <wp:docPr id="4" name="image25.png"/>
                   <a:graphic>
                     <a:graphicData uri="http://schemas.openxmlformats.org/drawingml/2006/picture">
                       <pic:pic>
                         <pic:nvPicPr>
-                          <pic:cNvPr id="0" name="image10.png"/>
+                          <pic:cNvPr id="0" name="image25.png"/>
                           <pic:cNvPicPr preferRelativeResize="0"/>
                         </pic:nvPicPr>
                         <pic:blipFill>
@@ -8815,12 +8815,12 @@
                 <wp:inline distB="114300" distT="114300" distL="114300" distR="114300">
                   <wp:extent cx="2029268" cy="3557588"/>
                   <wp:effectExtent b="0" l="0" r="0" t="0"/>
-                  <wp:docPr id="14" name="image8.png"/>
+                  <wp:docPr id="16" name="image10.png"/>
                   <a:graphic>
                     <a:graphicData uri="http://schemas.openxmlformats.org/drawingml/2006/picture">
                       <pic:pic>
                         <pic:nvPicPr>
-                          <pic:cNvPr id="0" name="image8.png"/>
+                          <pic:cNvPr id="0" name="image10.png"/>
                           <pic:cNvPicPr preferRelativeResize="0"/>
                         </pic:nvPicPr>
                         <pic:blipFill>
@@ -10999,12 +10999,12 @@
           <wp:inline distB="114300" distT="114300" distL="114300" distR="114300">
             <wp:extent cx="3014663" cy="4917606"/>
             <wp:effectExtent b="0" l="0" r="0" t="0"/>
-            <wp:docPr id="4" name="image17.png"/>
+            <wp:docPr id="5" name="image5.png"/>
             <a:graphic>
               <a:graphicData uri="http://schemas.openxmlformats.org/drawingml/2006/picture">
                 <pic:pic>
                   <pic:nvPicPr>
-                    <pic:cNvPr id="0" name="image17.png"/>
+                    <pic:cNvPr id="0" name="image5.png"/>
                     <pic:cNvPicPr preferRelativeResize="0"/>
                   </pic:nvPicPr>
                   <pic:blipFill>
@@ -11062,12 +11062,12 @@
           <wp:inline distB="114300" distT="114300" distL="114300" distR="114300">
             <wp:extent cx="1624013" cy="2641466"/>
             <wp:effectExtent b="0" l="0" r="0" t="0"/>
-            <wp:docPr id="12" name="image20.png"/>
+            <wp:docPr id="14" name="image3.png"/>
             <a:graphic>
               <a:graphicData uri="http://schemas.openxmlformats.org/drawingml/2006/picture">
                 <pic:pic>
                   <pic:nvPicPr>
-                    <pic:cNvPr id="0" name="image20.png"/>
+                    <pic:cNvPr id="0" name="image3.png"/>
                     <pic:cNvPicPr preferRelativeResize="0"/>
                   </pic:nvPicPr>
                   <pic:blipFill>
@@ -11105,12 +11105,12 @@
           <wp:inline distB="114300" distT="114300" distL="114300" distR="114300">
             <wp:extent cx="1651112" cy="2605088"/>
             <wp:effectExtent b="0" l="0" r="0" t="0"/>
-            <wp:docPr id="16" name="image13.png"/>
+            <wp:docPr id="18" name="image11.png"/>
             <a:graphic>
               <a:graphicData uri="http://schemas.openxmlformats.org/drawingml/2006/picture">
                 <pic:pic>
                   <pic:nvPicPr>
-                    <pic:cNvPr id="0" name="image13.png"/>
+                    <pic:cNvPr id="0" name="image11.png"/>
                     <pic:cNvPicPr preferRelativeResize="0"/>
                   </pic:nvPicPr>
                   <pic:blipFill>
@@ -11189,12 +11189,12 @@
           <wp:inline distB="114300" distT="114300" distL="114300" distR="114300">
             <wp:extent cx="1738738" cy="3357563"/>
             <wp:effectExtent b="0" l="0" r="0" t="0"/>
-            <wp:docPr id="17" name="image2.png"/>
+            <wp:docPr id="19" name="image6.png"/>
             <a:graphic>
               <a:graphicData uri="http://schemas.openxmlformats.org/drawingml/2006/picture">
                 <pic:pic>
                   <pic:nvPicPr>
-                    <pic:cNvPr id="0" name="image2.png"/>
+                    <pic:cNvPr id="0" name="image6.png"/>
                     <pic:cNvPicPr preferRelativeResize="0"/>
                   </pic:nvPicPr>
                   <pic:blipFill>
@@ -11233,12 +11233,12 @@
           <wp:inline distB="114300" distT="114300" distL="114300" distR="114300">
             <wp:extent cx="1689377" cy="3348038"/>
             <wp:effectExtent b="0" l="0" r="0" t="0"/>
-            <wp:docPr id="13" name="image9.png"/>
+            <wp:docPr id="15" name="image18.png"/>
             <a:graphic>
               <a:graphicData uri="http://schemas.openxmlformats.org/drawingml/2006/picture">
                 <pic:pic>
                   <pic:nvPicPr>
-                    <pic:cNvPr id="0" name="image9.png"/>
+                    <pic:cNvPr id="0" name="image18.png"/>
                     <pic:cNvPicPr preferRelativeResize="0"/>
                   </pic:nvPicPr>
                   <pic:blipFill>
@@ -11341,12 +11341,12 @@
           <wp:inline distB="114300" distT="114300" distL="114300" distR="114300">
             <wp:extent cx="5248275" cy="1352550"/>
             <wp:effectExtent b="0" l="0" r="0" t="0"/>
-            <wp:docPr id="15" name="image19.png"/>
+            <wp:docPr id="17" name="image7.png"/>
             <a:graphic>
               <a:graphicData uri="http://schemas.openxmlformats.org/drawingml/2006/picture">
                 <pic:pic>
                   <pic:nvPicPr>
-                    <pic:cNvPr id="0" name="image19.png"/>
+                    <pic:cNvPr id="0" name="image7.png"/>
                     <pic:cNvPicPr preferRelativeResize="0"/>
                   </pic:nvPicPr>
                   <pic:blipFill>
@@ -11400,12 +11400,12 @@
           <wp:inline distB="114300" distT="114300" distL="114300" distR="114300">
             <wp:extent cx="2357438" cy="4274344"/>
             <wp:effectExtent b="0" l="0" r="0" t="0"/>
-            <wp:docPr id="20" name="image15.png"/>
+            <wp:docPr id="23" name="image24.png"/>
             <a:graphic>
               <a:graphicData uri="http://schemas.openxmlformats.org/drawingml/2006/picture">
                 <pic:pic>
                   <pic:nvPicPr>
-                    <pic:cNvPr id="0" name="image15.png"/>
+                    <pic:cNvPr id="0" name="image24.png"/>
                     <pic:cNvPicPr preferRelativeResize="0"/>
                   </pic:nvPicPr>
                   <pic:blipFill>
@@ -11580,12 +11580,12 @@
           <wp:inline distB="114300" distT="114300" distL="114300" distR="114300">
             <wp:extent cx="6243638" cy="4852827"/>
             <wp:effectExtent b="0" l="0" r="0" t="0"/>
-            <wp:docPr id="8" name="image18.png"/>
+            <wp:docPr id="10" name="image8.png"/>
             <a:graphic>
               <a:graphicData uri="http://schemas.openxmlformats.org/drawingml/2006/picture">
                 <pic:pic>
                   <pic:nvPicPr>
-                    <pic:cNvPr id="0" name="image18.png"/>
+                    <pic:cNvPr id="0" name="image8.png"/>
                     <pic:cNvPicPr preferRelativeResize="0"/>
                   </pic:nvPicPr>
                   <pic:blipFill>
@@ -11796,12 +11796,12 @@
           <wp:inline distB="114300" distT="114300" distL="114300" distR="114300">
             <wp:extent cx="6110558" cy="2166938"/>
             <wp:effectExtent b="0" l="0" r="0" t="0"/>
-            <wp:docPr id="7" name="image3.png"/>
+            <wp:docPr id="8" name="image1.png"/>
             <a:graphic>
               <a:graphicData uri="http://schemas.openxmlformats.org/drawingml/2006/picture">
                 <pic:pic>
                   <pic:nvPicPr>
-                    <pic:cNvPr id="0" name="image3.png"/>
+                    <pic:cNvPr id="0" name="image1.png"/>
                     <pic:cNvPicPr preferRelativeResize="0"/>
                   </pic:nvPicPr>
                   <pic:blipFill>
@@ -11881,12 +11881,12 @@
           <wp:inline distB="114300" distT="114300" distL="114300" distR="114300">
             <wp:extent cx="5943600" cy="2717800"/>
             <wp:effectExtent b="0" l="0" r="0" t="0"/>
-            <wp:docPr id="6" name="image6.png"/>
+            <wp:docPr id="7" name="image9.png"/>
             <a:graphic>
               <a:graphicData uri="http://schemas.openxmlformats.org/drawingml/2006/picture">
                 <pic:pic>
                   <pic:nvPicPr>
-                    <pic:cNvPr id="0" name="image6.png"/>
+                    <pic:cNvPr id="0" name="image9.png"/>
                     <pic:cNvPicPr preferRelativeResize="0"/>
                   </pic:nvPicPr>
                   <pic:blipFill>
@@ -11977,9 +11977,635 @@
         <w:t xml:space="preserve">vii. At any time, if user click the cancel button, it will close all the activities except the login (main) activity. </w:t>
       </w:r>
     </w:p>
+    <w:p>
+      <w:pPr>
+        <w:ind w:left="0" w:firstLine="0"/>
+        <w:contextualSpacing w:val="0"/>
+        <w:rPr/>
+      </w:pPr>
+      <w:r>
+        <w:rPr>
+          <w:rtl w:val="0"/>
+        </w:rPr>
+      </w:r>
+    </w:p>
+    <w:p>
+      <w:pPr>
+        <w:ind w:left="0" w:firstLine="0"/>
+        <w:contextualSpacing w:val="0"/>
+        <w:rPr/>
+      </w:pPr>
+      <w:r>
+        <w:rPr>
+          <w:rtl w:val="0"/>
+        </w:rPr>
+        <w:tab/>
+        <w:tab/>
+        <w:tab/>
+      </w:r>
+    </w:p>
+    <w:p>
+      <w:pPr>
+        <w:ind w:left="0" w:firstLine="0"/>
+        <w:contextualSpacing w:val="0"/>
+        <w:rPr/>
+      </w:pPr>
+      <w:r>
+        <w:rPr>
+          <w:rtl w:val="0"/>
+        </w:rPr>
+      </w:r>
+    </w:p>
+    <w:p>
+      <w:pPr>
+        <w:ind w:left="0" w:firstLine="0"/>
+        <w:contextualSpacing w:val="0"/>
+        <w:rPr/>
+      </w:pPr>
+      <w:r>
+        <w:rPr>
+          <w:rtl w:val="0"/>
+        </w:rPr>
+      </w:r>
+    </w:p>
+    <w:p>
+      <w:pPr>
+        <w:ind w:left="0" w:firstLine="0"/>
+        <w:contextualSpacing w:val="0"/>
+        <w:rPr/>
+      </w:pPr>
+      <w:r>
+        <w:rPr>
+          <w:rtl w:val="0"/>
+        </w:rPr>
+      </w:r>
+    </w:p>
+    <w:p>
+      <w:pPr>
+        <w:ind w:left="0" w:firstLine="0"/>
+        <w:contextualSpacing w:val="0"/>
+        <w:rPr/>
+      </w:pPr>
+      <w:r>
+        <w:rPr>
+          <w:rtl w:val="0"/>
+        </w:rPr>
+        <w:t xml:space="preserve">3. Client Login</w:t>
+      </w:r>
+    </w:p>
+    <w:p>
+      <w:pPr>
+        <w:ind w:left="0" w:firstLine="0"/>
+        <w:contextualSpacing w:val="0"/>
+        <w:rPr/>
+      </w:pPr>
+      <w:r>
+        <w:rPr>
+          <w:rtl w:val="0"/>
+        </w:rPr>
+      </w:r>
+    </w:p>
+    <w:p>
+      <w:pPr>
+        <w:ind w:left="0" w:firstLine="0"/>
+        <w:contextualSpacing w:val="0"/>
+        <w:rPr/>
+      </w:pPr>
+      <w:r>
+        <w:rPr/>
+        <w:drawing>
+          <wp:inline distB="114300" distT="114300" distL="114300" distR="114300">
+            <wp:extent cx="2743200" cy="4629150"/>
+            <wp:effectExtent b="0" l="0" r="0" t="0"/>
+            <wp:docPr id="9" name="image19.png"/>
+            <a:graphic>
+              <a:graphicData uri="http://schemas.openxmlformats.org/drawingml/2006/picture">
+                <pic:pic>
+                  <pic:nvPicPr>
+                    <pic:cNvPr id="0" name="image19.png"/>
+                    <pic:cNvPicPr preferRelativeResize="0"/>
+                  </pic:nvPicPr>
+                  <pic:blipFill>
+                    <a:blip r:embed="rId28"/>
+                    <a:srcRect b="0" l="0" r="0" t="0"/>
+                    <a:stretch>
+                      <a:fillRect/>
+                    </a:stretch>
+                  </pic:blipFill>
+                  <pic:spPr>
+                    <a:xfrm>
+                      <a:off x="0" y="0"/>
+                      <a:ext cx="2743200" cy="4629150"/>
+                    </a:xfrm>
+                    <a:prstGeom prst="rect"/>
+                    <a:ln/>
+                  </pic:spPr>
+                </pic:pic>
+              </a:graphicData>
+            </a:graphic>
+          </wp:inline>
+        </w:drawing>
+      </w:r>
+      <w:r>
+        <w:rPr>
+          <w:rtl w:val="0"/>
+        </w:rPr>
+      </w:r>
+    </w:p>
+    <w:p>
+      <w:pPr>
+        <w:ind w:left="0" w:firstLine="0"/>
+        <w:contextualSpacing w:val="0"/>
+        <w:rPr/>
+      </w:pPr>
+      <w:r>
+        <w:rPr>
+          <w:rtl w:val="0"/>
+        </w:rPr>
+      </w:r>
+    </w:p>
+    <w:p>
+      <w:pPr>
+        <w:ind w:left="0" w:firstLine="0"/>
+        <w:contextualSpacing w:val="0"/>
+        <w:rPr/>
+      </w:pPr>
+      <w:r>
+        <w:rPr>
+          <w:rtl w:val="0"/>
+        </w:rPr>
+      </w:r>
+    </w:p>
+    <w:p>
+      <w:pPr>
+        <w:ind w:left="0" w:firstLine="0"/>
+        <w:contextualSpacing w:val="0"/>
+        <w:rPr/>
+      </w:pPr>
+      <w:r>
+        <w:rPr>
+          <w:rtl w:val="0"/>
+        </w:rPr>
+      </w:r>
+    </w:p>
+    <w:p>
+      <w:pPr>
+        <w:ind w:left="0" w:firstLine="0"/>
+        <w:contextualSpacing w:val="0"/>
+        <w:rPr/>
+      </w:pPr>
+      <w:r>
+        <w:rPr>
+          <w:rtl w:val="0"/>
+        </w:rPr>
+      </w:r>
+    </w:p>
+    <w:p>
+      <w:pPr>
+        <w:ind w:left="0" w:firstLine="0"/>
+        <w:contextualSpacing w:val="0"/>
+        <w:rPr/>
+      </w:pPr>
+      <w:r>
+        <w:rPr>
+          <w:rtl w:val="0"/>
+        </w:rPr>
+      </w:r>
+    </w:p>
+    <w:p>
+      <w:pPr>
+        <w:ind w:left="0" w:firstLine="0"/>
+        <w:contextualSpacing w:val="0"/>
+        <w:rPr/>
+      </w:pPr>
+      <w:r>
+        <w:rPr>
+          <w:rtl w:val="0"/>
+        </w:rPr>
+        <w:t xml:space="preserve">Login Functionality:</w:t>
+      </w:r>
+    </w:p>
+    <w:p>
+      <w:pPr>
+        <w:ind w:left="0" w:firstLine="0"/>
+        <w:contextualSpacing w:val="0"/>
+        <w:rPr/>
+      </w:pPr>
+      <w:r>
+        <w:rPr>
+          <w:rtl w:val="0"/>
+        </w:rPr>
+      </w:r>
+    </w:p>
+    <w:p>
+      <w:pPr>
+        <w:ind w:left="0" w:firstLine="0"/>
+        <w:contextualSpacing w:val="0"/>
+        <w:rPr>
+          <w:rFonts w:ascii="Courier New" w:cs="Courier New" w:eastAsia="Courier New" w:hAnsi="Courier New"/>
+          <w:b w:val="1"/>
+          <w:color w:val="000080"/>
+          <w:sz w:val="18"/>
+          <w:szCs w:val="18"/>
+          <w:highlight w:val="white"/>
+        </w:rPr>
+      </w:pPr>
+      <w:r>
+        <w:rPr>
+          <w:rFonts w:ascii="Courier New" w:cs="Courier New" w:eastAsia="Courier New" w:hAnsi="Courier New"/>
+          <w:b w:val="1"/>
+          <w:color w:val="000080"/>
+          <w:sz w:val="18"/>
+          <w:szCs w:val="18"/>
+          <w:highlight w:val="white"/>
+        </w:rPr>
+        <w:drawing>
+          <wp:inline distB="114300" distT="114300" distL="114300" distR="114300">
+            <wp:extent cx="5943600" cy="3835400"/>
+            <wp:effectExtent b="0" l="0" r="0" t="0"/>
+            <wp:docPr id="24" name="image22.png"/>
+            <a:graphic>
+              <a:graphicData uri="http://schemas.openxmlformats.org/drawingml/2006/picture">
+                <pic:pic>
+                  <pic:nvPicPr>
+                    <pic:cNvPr id="0" name="image22.png"/>
+                    <pic:cNvPicPr preferRelativeResize="0"/>
+                  </pic:nvPicPr>
+                  <pic:blipFill>
+                    <a:blip r:embed="rId29"/>
+                    <a:srcRect b="0" l="0" r="0" t="0"/>
+                    <a:stretch>
+                      <a:fillRect/>
+                    </a:stretch>
+                  </pic:blipFill>
+                  <pic:spPr>
+                    <a:xfrm>
+                      <a:off x="0" y="0"/>
+                      <a:ext cx="5943600" cy="3835400"/>
+                    </a:xfrm>
+                    <a:prstGeom prst="rect"/>
+                    <a:ln/>
+                  </pic:spPr>
+                </pic:pic>
+              </a:graphicData>
+            </a:graphic>
+          </wp:inline>
+        </w:drawing>
+      </w:r>
+      <w:r>
+        <w:rPr>
+          <w:rtl w:val="0"/>
+        </w:rPr>
+      </w:r>
+    </w:p>
+    <w:p>
+      <w:pPr>
+        <w:ind w:left="0" w:firstLine="0"/>
+        <w:contextualSpacing w:val="0"/>
+        <w:rPr>
+          <w:rFonts w:ascii="Courier New" w:cs="Courier New" w:eastAsia="Courier New" w:hAnsi="Courier New"/>
+          <w:b w:val="1"/>
+          <w:color w:val="000080"/>
+          <w:sz w:val="18"/>
+          <w:szCs w:val="18"/>
+          <w:highlight w:val="white"/>
+        </w:rPr>
+      </w:pPr>
+      <w:r>
+        <w:rPr>
+          <w:rtl w:val="0"/>
+        </w:rPr>
+      </w:r>
+    </w:p>
+    <w:p>
+      <w:pPr>
+        <w:ind w:left="0" w:firstLine="0"/>
+        <w:contextualSpacing w:val="0"/>
+        <w:rPr>
+          <w:rFonts w:ascii="Courier New" w:cs="Courier New" w:eastAsia="Courier New" w:hAnsi="Courier New"/>
+          <w:b w:val="1"/>
+          <w:color w:val="000080"/>
+          <w:sz w:val="18"/>
+          <w:szCs w:val="18"/>
+          <w:highlight w:val="white"/>
+        </w:rPr>
+      </w:pPr>
+      <w:r>
+        <w:rPr>
+          <w:rtl w:val="0"/>
+        </w:rPr>
+      </w:r>
+    </w:p>
+    <w:p>
+      <w:pPr>
+        <w:ind w:left="0" w:firstLine="0"/>
+        <w:contextualSpacing w:val="0"/>
+        <w:rPr>
+          <w:rFonts w:ascii="Courier New" w:cs="Courier New" w:eastAsia="Courier New" w:hAnsi="Courier New"/>
+          <w:b w:val="1"/>
+          <w:color w:val="000080"/>
+          <w:sz w:val="18"/>
+          <w:szCs w:val="18"/>
+          <w:highlight w:val="white"/>
+        </w:rPr>
+      </w:pPr>
+      <w:r>
+        <w:rPr>
+          <w:rFonts w:ascii="Courier New" w:cs="Courier New" w:eastAsia="Courier New" w:hAnsi="Courier New"/>
+          <w:b w:val="1"/>
+          <w:color w:val="000080"/>
+          <w:sz w:val="18"/>
+          <w:szCs w:val="18"/>
+          <w:highlight w:val="white"/>
+          <w:rtl w:val="0"/>
+        </w:rPr>
+        <w:t xml:space="preserve">ItemList Functionality:</w:t>
+      </w:r>
+    </w:p>
+    <w:p>
+      <w:pPr>
+        <w:ind w:left="0" w:firstLine="0"/>
+        <w:contextualSpacing w:val="0"/>
+        <w:rPr>
+          <w:rFonts w:ascii="Courier New" w:cs="Courier New" w:eastAsia="Courier New" w:hAnsi="Courier New"/>
+          <w:b w:val="1"/>
+          <w:color w:val="000080"/>
+          <w:sz w:val="18"/>
+          <w:szCs w:val="18"/>
+          <w:highlight w:val="white"/>
+        </w:rPr>
+      </w:pPr>
+      <w:r>
+        <w:rPr>
+          <w:rtl w:val="0"/>
+        </w:rPr>
+      </w:r>
+    </w:p>
+    <w:p>
+      <w:pPr>
+        <w:ind w:left="0" w:firstLine="0"/>
+        <w:contextualSpacing w:val="0"/>
+        <w:rPr>
+          <w:rFonts w:ascii="Courier New" w:cs="Courier New" w:eastAsia="Courier New" w:hAnsi="Courier New"/>
+          <w:b w:val="1"/>
+          <w:color w:val="000080"/>
+          <w:sz w:val="18"/>
+          <w:szCs w:val="18"/>
+          <w:highlight w:val="white"/>
+        </w:rPr>
+      </w:pPr>
+      <w:r>
+        <w:rPr>
+          <w:rFonts w:ascii="Courier New" w:cs="Courier New" w:eastAsia="Courier New" w:hAnsi="Courier New"/>
+          <w:b w:val="1"/>
+          <w:color w:val="000080"/>
+          <w:sz w:val="18"/>
+          <w:szCs w:val="18"/>
+          <w:highlight w:val="white"/>
+        </w:rPr>
+        <w:drawing>
+          <wp:inline distB="114300" distT="114300" distL="114300" distR="114300">
+            <wp:extent cx="5943600" cy="3644900"/>
+            <wp:effectExtent b="0" l="0" r="0" t="0"/>
+            <wp:docPr id="3" name="image21.png"/>
+            <a:graphic>
+              <a:graphicData uri="http://schemas.openxmlformats.org/drawingml/2006/picture">
+                <pic:pic>
+                  <pic:nvPicPr>
+                    <pic:cNvPr id="0" name="image21.png"/>
+                    <pic:cNvPicPr preferRelativeResize="0"/>
+                  </pic:nvPicPr>
+                  <pic:blipFill>
+                    <a:blip r:embed="rId30"/>
+                    <a:srcRect b="0" l="0" r="0" t="0"/>
+                    <a:stretch>
+                      <a:fillRect/>
+                    </a:stretch>
+                  </pic:blipFill>
+                  <pic:spPr>
+                    <a:xfrm>
+                      <a:off x="0" y="0"/>
+                      <a:ext cx="5943600" cy="3644900"/>
+                    </a:xfrm>
+                    <a:prstGeom prst="rect"/>
+                    <a:ln/>
+                  </pic:spPr>
+                </pic:pic>
+              </a:graphicData>
+            </a:graphic>
+          </wp:inline>
+        </w:drawing>
+      </w:r>
+      <w:r>
+        <w:rPr>
+          <w:rtl w:val="0"/>
+        </w:rPr>
+      </w:r>
+    </w:p>
+    <w:p>
+      <w:pPr>
+        <w:ind w:left="0" w:firstLine="0"/>
+        <w:contextualSpacing w:val="0"/>
+        <w:rPr>
+          <w:rFonts w:ascii="Courier New" w:cs="Courier New" w:eastAsia="Courier New" w:hAnsi="Courier New"/>
+          <w:b w:val="1"/>
+          <w:color w:val="000080"/>
+          <w:sz w:val="18"/>
+          <w:szCs w:val="18"/>
+          <w:highlight w:val="white"/>
+        </w:rPr>
+      </w:pPr>
+      <w:r>
+        <w:rPr>
+          <w:rtl w:val="0"/>
+        </w:rPr>
+      </w:r>
+    </w:p>
+    <w:p>
+      <w:pPr>
+        <w:ind w:left="0" w:firstLine="0"/>
+        <w:contextualSpacing w:val="0"/>
+        <w:rPr>
+          <w:rFonts w:ascii="Courier New" w:cs="Courier New" w:eastAsia="Courier New" w:hAnsi="Courier New"/>
+          <w:b w:val="1"/>
+          <w:color w:val="000080"/>
+          <w:sz w:val="18"/>
+          <w:szCs w:val="18"/>
+          <w:highlight w:val="white"/>
+        </w:rPr>
+      </w:pPr>
+      <w:r>
+        <w:rPr>
+          <w:rtl w:val="0"/>
+        </w:rPr>
+      </w:r>
+    </w:p>
+    <w:p>
+      <w:pPr>
+        <w:ind w:left="0" w:firstLine="0"/>
+        <w:contextualSpacing w:val="0"/>
+        <w:rPr>
+          <w:rFonts w:ascii="Courier New" w:cs="Courier New" w:eastAsia="Courier New" w:hAnsi="Courier New"/>
+          <w:b w:val="1"/>
+          <w:color w:val="000080"/>
+          <w:sz w:val="18"/>
+          <w:szCs w:val="18"/>
+          <w:highlight w:val="white"/>
+        </w:rPr>
+      </w:pPr>
+      <w:r>
+        <w:rPr>
+          <w:rFonts w:ascii="Courier New" w:cs="Courier New" w:eastAsia="Courier New" w:hAnsi="Courier New"/>
+          <w:b w:val="1"/>
+          <w:color w:val="000080"/>
+          <w:sz w:val="18"/>
+          <w:szCs w:val="18"/>
+          <w:highlight w:val="white"/>
+          <w:rtl w:val="0"/>
+        </w:rPr>
+        <w:t xml:space="preserve">Password Recovery Functionality:</w:t>
+      </w:r>
+    </w:p>
+    <w:p>
+      <w:pPr>
+        <w:ind w:left="0" w:firstLine="0"/>
+        <w:contextualSpacing w:val="0"/>
+        <w:rPr>
+          <w:rFonts w:ascii="Courier New" w:cs="Courier New" w:eastAsia="Courier New" w:hAnsi="Courier New"/>
+          <w:b w:val="1"/>
+          <w:color w:val="000080"/>
+          <w:sz w:val="18"/>
+          <w:szCs w:val="18"/>
+          <w:highlight w:val="white"/>
+        </w:rPr>
+      </w:pPr>
+      <w:r>
+        <w:rPr>
+          <w:rtl w:val="0"/>
+        </w:rPr>
+      </w:r>
+    </w:p>
+    <w:p>
+      <w:pPr>
+        <w:ind w:left="0" w:firstLine="0"/>
+        <w:contextualSpacing w:val="0"/>
+        <w:rPr>
+          <w:rFonts w:ascii="Courier New" w:cs="Courier New" w:eastAsia="Courier New" w:hAnsi="Courier New"/>
+          <w:b w:val="1"/>
+          <w:color w:val="000080"/>
+          <w:sz w:val="18"/>
+          <w:szCs w:val="18"/>
+          <w:highlight w:val="white"/>
+        </w:rPr>
+      </w:pPr>
+      <w:r>
+        <w:rPr>
+          <w:rFonts w:ascii="Courier New" w:cs="Courier New" w:eastAsia="Courier New" w:hAnsi="Courier New"/>
+          <w:b w:val="1"/>
+          <w:color w:val="000080"/>
+          <w:sz w:val="18"/>
+          <w:szCs w:val="18"/>
+          <w:highlight w:val="white"/>
+        </w:rPr>
+        <w:drawing>
+          <wp:inline distB="114300" distT="114300" distL="114300" distR="114300">
+            <wp:extent cx="5943600" cy="3721100"/>
+            <wp:effectExtent b="0" l="0" r="0" t="0"/>
+            <wp:docPr id="20" name="image23.png"/>
+            <a:graphic>
+              <a:graphicData uri="http://schemas.openxmlformats.org/drawingml/2006/picture">
+                <pic:pic>
+                  <pic:nvPicPr>
+                    <pic:cNvPr id="0" name="image23.png"/>
+                    <pic:cNvPicPr preferRelativeResize="0"/>
+                  </pic:nvPicPr>
+                  <pic:blipFill>
+                    <a:blip r:embed="rId31"/>
+                    <a:srcRect b="0" l="0" r="0" t="0"/>
+                    <a:stretch>
+                      <a:fillRect/>
+                    </a:stretch>
+                  </pic:blipFill>
+                  <pic:spPr>
+                    <a:xfrm>
+                      <a:off x="0" y="0"/>
+                      <a:ext cx="5943600" cy="3721100"/>
+                    </a:xfrm>
+                    <a:prstGeom prst="rect"/>
+                    <a:ln/>
+                  </pic:spPr>
+                </pic:pic>
+              </a:graphicData>
+            </a:graphic>
+          </wp:inline>
+        </w:drawing>
+      </w:r>
+      <w:r>
+        <w:rPr>
+          <w:rtl w:val="0"/>
+        </w:rPr>
+      </w:r>
+    </w:p>
+    <w:p>
+      <w:pPr>
+        <w:ind w:left="0" w:firstLine="0"/>
+        <w:contextualSpacing w:val="0"/>
+        <w:rPr>
+          <w:rFonts w:ascii="Courier New" w:cs="Courier New" w:eastAsia="Courier New" w:hAnsi="Courier New"/>
+          <w:b w:val="1"/>
+          <w:color w:val="000080"/>
+          <w:sz w:val="18"/>
+          <w:szCs w:val="18"/>
+          <w:highlight w:val="white"/>
+        </w:rPr>
+      </w:pPr>
+      <w:r>
+        <w:rPr>
+          <w:rtl w:val="0"/>
+        </w:rPr>
+      </w:r>
+    </w:p>
+    <w:p>
+      <w:pPr>
+        <w:ind w:left="0" w:firstLine="0"/>
+        <w:contextualSpacing w:val="0"/>
+        <w:rPr>
+          <w:rFonts w:ascii="Courier New" w:cs="Courier New" w:eastAsia="Courier New" w:hAnsi="Courier New"/>
+          <w:b w:val="1"/>
+          <w:color w:val="000080"/>
+          <w:sz w:val="18"/>
+          <w:szCs w:val="18"/>
+          <w:highlight w:val="white"/>
+        </w:rPr>
+      </w:pPr>
+      <w:r>
+        <w:rPr>
+          <w:rtl w:val="0"/>
+        </w:rPr>
+      </w:r>
+    </w:p>
+    <w:p>
+      <w:pPr>
+        <w:ind w:left="0" w:firstLine="0"/>
+        <w:contextualSpacing w:val="0"/>
+        <w:rPr>
+          <w:rFonts w:ascii="Courier New" w:cs="Courier New" w:eastAsia="Courier New" w:hAnsi="Courier New"/>
+          <w:b w:val="1"/>
+          <w:color w:val="000080"/>
+          <w:sz w:val="18"/>
+          <w:szCs w:val="18"/>
+          <w:highlight w:val="white"/>
+        </w:rPr>
+      </w:pPr>
+      <w:r>
+        <w:rPr>
+          <w:rtl w:val="0"/>
+        </w:rPr>
+      </w:r>
+    </w:p>
     <w:sectPr>
-      <w:footerReference r:id="rId28" w:type="default"/>
-      <w:footerReference r:id="rId29" w:type="first"/>
+      <w:footerReference r:id="rId32" w:type="default"/>
+      <w:footerReference r:id="rId33" w:type="first"/>
       <w:pgSz w:h="15840" w:w="12240"/>
       <w:pgMar w:bottom="1440" w:top="1440" w:left="1440" w:right="1440" w:header="0" w:footer="720"/>
       <w:pgNumType w:start="1"/>

</xml_diff>

<commit_message>
Added Technical Manual - SmartInventory.docx
</commit_message>
<xml_diff>
--- a/Technical Manual/Technical Manual - SmartInventory.docx
+++ b/Technical Manual/Technical Manual - SmartInventory.docx
@@ -7702,12 +7702,12 @@
           <wp:inline distB="114300" distT="114300" distL="114300" distR="114300">
             <wp:extent cx="5943600" cy="3949700"/>
             <wp:effectExtent b="0" l="0" r="0" t="0"/>
-            <wp:docPr id="12" name="image14.png"/>
+            <wp:docPr id="8" name="image22.png"/>
             <a:graphic>
               <a:graphicData uri="http://schemas.openxmlformats.org/drawingml/2006/picture">
                 <pic:pic>
                   <pic:nvPicPr>
-                    <pic:cNvPr id="0" name="image14.png"/>
+                    <pic:cNvPr id="0" name="image22.png"/>
                     <pic:cNvPicPr preferRelativeResize="0"/>
                   </pic:nvPicPr>
                   <pic:blipFill>
@@ -7956,12 +7956,12 @@
                 <wp:inline distB="114300" distT="114300" distL="114300" distR="114300">
                   <wp:extent cx="1772748" cy="3138488"/>
                   <wp:effectExtent b="0" l="0" r="0" t="0"/>
-                  <wp:docPr id="1" name="image17.png"/>
+                  <wp:docPr id="1" name="image1.png"/>
                   <a:graphic>
                     <a:graphicData uri="http://schemas.openxmlformats.org/drawingml/2006/picture">
                       <pic:pic>
                         <pic:nvPicPr>
-                          <pic:cNvPr id="0" name="image17.png"/>
+                          <pic:cNvPr id="0" name="image1.png"/>
                           <pic:cNvPicPr preferRelativeResize="0"/>
                         </pic:nvPicPr>
                         <pic:blipFill>
@@ -8020,12 +8020,12 @@
                 <wp:inline distB="114300" distT="114300" distL="114300" distR="114300">
                   <wp:extent cx="1754310" cy="3109913"/>
                   <wp:effectExtent b="0" l="0" r="0" t="0"/>
-                  <wp:docPr id="2" name="image12.png"/>
+                  <wp:docPr id="19" name="image8.png"/>
                   <a:graphic>
                     <a:graphicData uri="http://schemas.openxmlformats.org/drawingml/2006/picture">
                       <pic:pic>
                         <pic:nvPicPr>
-                          <pic:cNvPr id="0" name="image12.png"/>
+                          <pic:cNvPr id="0" name="image8.png"/>
                           <pic:cNvPicPr preferRelativeResize="0"/>
                         </pic:nvPicPr>
                         <pic:blipFill>
@@ -8154,12 +8154,12 @@
                 <wp:inline distB="114300" distT="114300" distL="114300" distR="114300">
                   <wp:extent cx="1909763" cy="3373319"/>
                   <wp:effectExtent b="0" l="0" r="0" t="0"/>
-                  <wp:docPr id="11" name="image4.png"/>
+                  <wp:docPr id="24" name="image10.png"/>
                   <a:graphic>
                     <a:graphicData uri="http://schemas.openxmlformats.org/drawingml/2006/picture">
                       <pic:pic>
                         <pic:nvPicPr>
-                          <pic:cNvPr id="0" name="image4.png"/>
+                          <pic:cNvPr id="0" name="image10.png"/>
                           <pic:cNvPicPr preferRelativeResize="0"/>
                         </pic:nvPicPr>
                         <pic:blipFill>
@@ -8218,12 +8218,12 @@
                 <wp:inline distB="114300" distT="114300" distL="114300" distR="114300">
                   <wp:extent cx="1920896" cy="3386138"/>
                   <wp:effectExtent b="0" l="0" r="0" t="0"/>
-                  <wp:docPr id="22" name="image20.png"/>
+                  <wp:docPr id="16" name="image28.png"/>
                   <a:graphic>
                     <a:graphicData uri="http://schemas.openxmlformats.org/drawingml/2006/picture">
                       <pic:pic>
                         <pic:nvPicPr>
-                          <pic:cNvPr id="0" name="image20.png"/>
+                          <pic:cNvPr id="0" name="image28.png"/>
                           <pic:cNvPicPr preferRelativeResize="0"/>
                         </pic:nvPicPr>
                         <pic:blipFill>
@@ -8352,12 +8352,12 @@
                 <wp:inline distB="114300" distT="114300" distL="114300" distR="114300">
                   <wp:extent cx="1900238" cy="3347569"/>
                   <wp:effectExtent b="0" l="0" r="0" t="0"/>
-                  <wp:docPr id="6" name="image2.png"/>
+                  <wp:docPr id="22" name="image19.png"/>
                   <a:graphic>
                     <a:graphicData uri="http://schemas.openxmlformats.org/drawingml/2006/picture">
                       <pic:pic>
                         <pic:nvPicPr>
-                          <pic:cNvPr id="0" name="image2.png"/>
+                          <pic:cNvPr id="0" name="image19.png"/>
                           <pic:cNvPicPr preferRelativeResize="0"/>
                         </pic:nvPicPr>
                         <pic:blipFill>
@@ -8416,12 +8416,12 @@
                 <wp:inline distB="114300" distT="114300" distL="114300" distR="114300">
                   <wp:extent cx="1909763" cy="3342084"/>
                   <wp:effectExtent b="0" l="0" r="0" t="0"/>
-                  <wp:docPr id="21" name="image16.png"/>
+                  <wp:docPr id="27" name="image12.png"/>
                   <a:graphic>
                     <a:graphicData uri="http://schemas.openxmlformats.org/drawingml/2006/picture">
                       <pic:pic>
                         <pic:nvPicPr>
-                          <pic:cNvPr id="0" name="image16.png"/>
+                          <pic:cNvPr id="0" name="image12.png"/>
                           <pic:cNvPicPr preferRelativeResize="0"/>
                         </pic:nvPicPr>
                         <pic:blipFill>
@@ -8550,12 +8550,12 @@
                 <wp:inline distB="114300" distT="114300" distL="114300" distR="114300">
                   <wp:extent cx="1991048" cy="3490913"/>
                   <wp:effectExtent b="0" l="0" r="0" t="0"/>
-                  <wp:docPr id="25" name="image15.png"/>
+                  <wp:docPr id="29" name="image29.png"/>
                   <a:graphic>
                     <a:graphicData uri="http://schemas.openxmlformats.org/drawingml/2006/picture">
                       <pic:pic>
                         <pic:nvPicPr>
-                          <pic:cNvPr id="0" name="image15.png"/>
+                          <pic:cNvPr id="0" name="image29.png"/>
                           <pic:cNvPicPr preferRelativeResize="0"/>
                         </pic:nvPicPr>
                         <pic:blipFill>
@@ -8614,12 +8614,12 @@
                 <wp:inline distB="114300" distT="114300" distL="114300" distR="114300">
                   <wp:extent cx="1987166" cy="3452813"/>
                   <wp:effectExtent b="0" l="0" r="0" t="0"/>
-                  <wp:docPr id="13" name="image13.png"/>
+                  <wp:docPr id="25" name="image7.png"/>
                   <a:graphic>
                     <a:graphicData uri="http://schemas.openxmlformats.org/drawingml/2006/picture">
                       <pic:pic>
                         <pic:nvPicPr>
-                          <pic:cNvPr id="0" name="image13.png"/>
+                          <pic:cNvPr id="0" name="image7.png"/>
                           <pic:cNvPicPr preferRelativeResize="0"/>
                         </pic:nvPicPr>
                         <pic:blipFill>
@@ -8751,12 +8751,12 @@
                 <wp:inline distB="114300" distT="114300" distL="114300" distR="114300">
                   <wp:extent cx="2028638" cy="3538538"/>
                   <wp:effectExtent b="0" l="0" r="0" t="0"/>
-                  <wp:docPr id="4" name="image25.png"/>
+                  <wp:docPr id="3" name="image13.png"/>
                   <a:graphic>
                     <a:graphicData uri="http://schemas.openxmlformats.org/drawingml/2006/picture">
                       <pic:pic>
                         <pic:nvPicPr>
-                          <pic:cNvPr id="0" name="image25.png"/>
+                          <pic:cNvPr id="0" name="image13.png"/>
                           <pic:cNvPicPr preferRelativeResize="0"/>
                         </pic:nvPicPr>
                         <pic:blipFill>
@@ -8815,12 +8815,12 @@
                 <wp:inline distB="114300" distT="114300" distL="114300" distR="114300">
                   <wp:extent cx="2029268" cy="3557588"/>
                   <wp:effectExtent b="0" l="0" r="0" t="0"/>
-                  <wp:docPr id="16" name="image10.png"/>
+                  <wp:docPr id="10" name="image20.png"/>
                   <a:graphic>
                     <a:graphicData uri="http://schemas.openxmlformats.org/drawingml/2006/picture">
                       <pic:pic>
                         <pic:nvPicPr>
-                          <pic:cNvPr id="0" name="image10.png"/>
+                          <pic:cNvPr id="0" name="image20.png"/>
                           <pic:cNvPicPr preferRelativeResize="0"/>
                         </pic:nvPicPr>
                         <pic:blipFill>
@@ -10999,12 +10999,12 @@
           <wp:inline distB="114300" distT="114300" distL="114300" distR="114300">
             <wp:extent cx="3014663" cy="4917606"/>
             <wp:effectExtent b="0" l="0" r="0" t="0"/>
-            <wp:docPr id="5" name="image5.png"/>
+            <wp:docPr id="20" name="image27.png"/>
             <a:graphic>
               <a:graphicData uri="http://schemas.openxmlformats.org/drawingml/2006/picture">
                 <pic:pic>
                   <pic:nvPicPr>
-                    <pic:cNvPr id="0" name="image5.png"/>
+                    <pic:cNvPr id="0" name="image27.png"/>
                     <pic:cNvPicPr preferRelativeResize="0"/>
                   </pic:nvPicPr>
                   <pic:blipFill>
@@ -11062,12 +11062,12 @@
           <wp:inline distB="114300" distT="114300" distL="114300" distR="114300">
             <wp:extent cx="1624013" cy="2641466"/>
             <wp:effectExtent b="0" l="0" r="0" t="0"/>
-            <wp:docPr id="14" name="image3.png"/>
+            <wp:docPr id="26" name="image9.png"/>
             <a:graphic>
               <a:graphicData uri="http://schemas.openxmlformats.org/drawingml/2006/picture">
                 <pic:pic>
                   <pic:nvPicPr>
-                    <pic:cNvPr id="0" name="image3.png"/>
+                    <pic:cNvPr id="0" name="image9.png"/>
                     <pic:cNvPicPr preferRelativeResize="0"/>
                   </pic:nvPicPr>
                   <pic:blipFill>
@@ -11105,12 +11105,12 @@
           <wp:inline distB="114300" distT="114300" distL="114300" distR="114300">
             <wp:extent cx="1651112" cy="2605088"/>
             <wp:effectExtent b="0" l="0" r="0" t="0"/>
-            <wp:docPr id="18" name="image11.png"/>
+            <wp:docPr id="13" name="image17.png"/>
             <a:graphic>
               <a:graphicData uri="http://schemas.openxmlformats.org/drawingml/2006/picture">
                 <pic:pic>
                   <pic:nvPicPr>
-                    <pic:cNvPr id="0" name="image11.png"/>
+                    <pic:cNvPr id="0" name="image17.png"/>
                     <pic:cNvPicPr preferRelativeResize="0"/>
                   </pic:nvPicPr>
                   <pic:blipFill>
@@ -11189,12 +11189,12 @@
           <wp:inline distB="114300" distT="114300" distL="114300" distR="114300">
             <wp:extent cx="1738738" cy="3357563"/>
             <wp:effectExtent b="0" l="0" r="0" t="0"/>
-            <wp:docPr id="19" name="image6.png"/>
+            <wp:docPr id="14" name="image23.png"/>
             <a:graphic>
               <a:graphicData uri="http://schemas.openxmlformats.org/drawingml/2006/picture">
                 <pic:pic>
                   <pic:nvPicPr>
-                    <pic:cNvPr id="0" name="image6.png"/>
+                    <pic:cNvPr id="0" name="image23.png"/>
                     <pic:cNvPicPr preferRelativeResize="0"/>
                   </pic:nvPicPr>
                   <pic:blipFill>
@@ -11233,12 +11233,12 @@
           <wp:inline distB="114300" distT="114300" distL="114300" distR="114300">
             <wp:extent cx="1689377" cy="3348038"/>
             <wp:effectExtent b="0" l="0" r="0" t="0"/>
-            <wp:docPr id="15" name="image18.png"/>
+            <wp:docPr id="9" name="image15.png"/>
             <a:graphic>
               <a:graphicData uri="http://schemas.openxmlformats.org/drawingml/2006/picture">
                 <pic:pic>
                   <pic:nvPicPr>
-                    <pic:cNvPr id="0" name="image18.png"/>
+                    <pic:cNvPr id="0" name="image15.png"/>
                     <pic:cNvPicPr preferRelativeResize="0"/>
                   </pic:nvPicPr>
                   <pic:blipFill>
@@ -11341,12 +11341,12 @@
           <wp:inline distB="114300" distT="114300" distL="114300" distR="114300">
             <wp:extent cx="5248275" cy="1352550"/>
             <wp:effectExtent b="0" l="0" r="0" t="0"/>
-            <wp:docPr id="17" name="image7.png"/>
+            <wp:docPr id="12" name="image11.png"/>
             <a:graphic>
               <a:graphicData uri="http://schemas.openxmlformats.org/drawingml/2006/picture">
                 <pic:pic>
                   <pic:nvPicPr>
-                    <pic:cNvPr id="0" name="image7.png"/>
+                    <pic:cNvPr id="0" name="image11.png"/>
                     <pic:cNvPicPr preferRelativeResize="0"/>
                   </pic:nvPicPr>
                   <pic:blipFill>
@@ -11400,12 +11400,12 @@
           <wp:inline distB="114300" distT="114300" distL="114300" distR="114300">
             <wp:extent cx="2357438" cy="4274344"/>
             <wp:effectExtent b="0" l="0" r="0" t="0"/>
-            <wp:docPr id="23" name="image24.png"/>
+            <wp:docPr id="17" name="image4.png"/>
             <a:graphic>
               <a:graphicData uri="http://schemas.openxmlformats.org/drawingml/2006/picture">
                 <pic:pic>
                   <pic:nvPicPr>
-                    <pic:cNvPr id="0" name="image24.png"/>
+                    <pic:cNvPr id="0" name="image4.png"/>
                     <pic:cNvPicPr preferRelativeResize="0"/>
                   </pic:nvPicPr>
                   <pic:blipFill>
@@ -11580,12 +11580,12 @@
           <wp:inline distB="114300" distT="114300" distL="114300" distR="114300">
             <wp:extent cx="6243638" cy="4852827"/>
             <wp:effectExtent b="0" l="0" r="0" t="0"/>
-            <wp:docPr id="10" name="image8.png"/>
+            <wp:docPr id="7" name="image6.png"/>
             <a:graphic>
               <a:graphicData uri="http://schemas.openxmlformats.org/drawingml/2006/picture">
                 <pic:pic>
                   <pic:nvPicPr>
-                    <pic:cNvPr id="0" name="image8.png"/>
+                    <pic:cNvPr id="0" name="image6.png"/>
                     <pic:cNvPicPr preferRelativeResize="0"/>
                   </pic:nvPicPr>
                   <pic:blipFill>
@@ -11796,12 +11796,12 @@
           <wp:inline distB="114300" distT="114300" distL="114300" distR="114300">
             <wp:extent cx="6110558" cy="2166938"/>
             <wp:effectExtent b="0" l="0" r="0" t="0"/>
-            <wp:docPr id="8" name="image1.png"/>
+            <wp:docPr id="23" name="image24.png"/>
             <a:graphic>
               <a:graphicData uri="http://schemas.openxmlformats.org/drawingml/2006/picture">
                 <pic:pic>
                   <pic:nvPicPr>
-                    <pic:cNvPr id="0" name="image1.png"/>
+                    <pic:cNvPr id="0" name="image24.png"/>
                     <pic:cNvPicPr preferRelativeResize="0"/>
                   </pic:nvPicPr>
                   <pic:blipFill>
@@ -11881,12 +11881,12 @@
           <wp:inline distB="114300" distT="114300" distL="114300" distR="114300">
             <wp:extent cx="5943600" cy="2717800"/>
             <wp:effectExtent b="0" l="0" r="0" t="0"/>
-            <wp:docPr id="7" name="image9.png"/>
+            <wp:docPr id="5" name="image5.png"/>
             <a:graphic>
               <a:graphicData uri="http://schemas.openxmlformats.org/drawingml/2006/picture">
                 <pic:pic>
                   <pic:nvPicPr>
-                    <pic:cNvPr id="0" name="image9.png"/>
+                    <pic:cNvPr id="0" name="image5.png"/>
                     <pic:cNvPicPr preferRelativeResize="0"/>
                   </pic:nvPicPr>
                   <pic:blipFill>
@@ -12077,12 +12077,12 @@
           <wp:inline distB="114300" distT="114300" distL="114300" distR="114300">
             <wp:extent cx="2743200" cy="4629150"/>
             <wp:effectExtent b="0" l="0" r="0" t="0"/>
-            <wp:docPr id="9" name="image19.png"/>
+            <wp:docPr id="6" name="image2.png"/>
             <a:graphic>
               <a:graphicData uri="http://schemas.openxmlformats.org/drawingml/2006/picture">
                 <pic:pic>
                   <pic:nvPicPr>
-                    <pic:cNvPr id="0" name="image19.png"/>
+                    <pic:cNvPr id="0" name="image2.png"/>
                     <pic:cNvPicPr preferRelativeResize="0"/>
                   </pic:nvPicPr>
                   <pic:blipFill>
@@ -12122,6 +12122,66 @@
         <w:rPr>
           <w:rtl w:val="0"/>
         </w:rPr>
+        <w:t xml:space="preserve"> If the user haven’t entered username or password, it will display the message in toast.</w:t>
+      </w:r>
+    </w:p>
+    <w:p>
+      <w:pPr>
+        <w:ind w:left="0" w:firstLine="0"/>
+        <w:contextualSpacing w:val="0"/>
+        <w:rPr/>
+      </w:pPr>
+      <w:r>
+        <w:rPr/>
+        <w:drawing>
+          <wp:inline distB="114300" distT="114300" distL="114300" distR="114300">
+            <wp:extent cx="2162175" cy="3838575"/>
+            <wp:effectExtent b="0" l="0" r="0" t="0"/>
+            <wp:docPr id="4" name="image3.png"/>
+            <a:graphic>
+              <a:graphicData uri="http://schemas.openxmlformats.org/drawingml/2006/picture">
+                <pic:pic>
+                  <pic:nvPicPr>
+                    <pic:cNvPr id="0" name="image3.png"/>
+                    <pic:cNvPicPr preferRelativeResize="0"/>
+                  </pic:nvPicPr>
+                  <pic:blipFill>
+                    <a:blip r:embed="rId29"/>
+                    <a:srcRect b="0" l="0" r="0" t="0"/>
+                    <a:stretch>
+                      <a:fillRect/>
+                    </a:stretch>
+                  </pic:blipFill>
+                  <pic:spPr>
+                    <a:xfrm>
+                      <a:off x="0" y="0"/>
+                      <a:ext cx="2162175" cy="3838575"/>
+                    </a:xfrm>
+                    <a:prstGeom prst="rect"/>
+                    <a:ln/>
+                  </pic:spPr>
+                </pic:pic>
+              </a:graphicData>
+            </a:graphic>
+          </wp:inline>
+        </w:drawing>
+      </w:r>
+      <w:r>
+        <w:rPr>
+          <w:rtl w:val="0"/>
+        </w:rPr>
+      </w:r>
+    </w:p>
+    <w:p>
+      <w:pPr>
+        <w:ind w:left="0" w:firstLine="0"/>
+        <w:contextualSpacing w:val="0"/>
+        <w:rPr/>
+      </w:pPr>
+      <w:r>
+        <w:rPr>
+          <w:rtl w:val="0"/>
+        </w:rPr>
       </w:r>
     </w:p>
     <w:p>
@@ -12223,16 +12283,16 @@
           <wp:inline distB="114300" distT="114300" distL="114300" distR="114300">
             <wp:extent cx="5943600" cy="3835400"/>
             <wp:effectExtent b="0" l="0" r="0" t="0"/>
-            <wp:docPr id="24" name="image22.png"/>
+            <wp:docPr id="18" name="image21.png"/>
             <a:graphic>
               <a:graphicData uri="http://schemas.openxmlformats.org/drawingml/2006/picture">
                 <pic:pic>
                   <pic:nvPicPr>
-                    <pic:cNvPr id="0" name="image22.png"/>
+                    <pic:cNvPr id="0" name="image21.png"/>
                     <pic:cNvPicPr preferRelativeResize="0"/>
                   </pic:nvPicPr>
                   <pic:blipFill>
-                    <a:blip r:embed="rId29"/>
+                    <a:blip r:embed="rId30"/>
                     <a:srcRect b="0" l="0" r="0" t="0"/>
                     <a:stretch>
                       <a:fillRect/>
@@ -12367,16 +12427,16 @@
           <wp:inline distB="114300" distT="114300" distL="114300" distR="114300">
             <wp:extent cx="5943600" cy="3644900"/>
             <wp:effectExtent b="0" l="0" r="0" t="0"/>
-            <wp:docPr id="3" name="image21.png"/>
+            <wp:docPr id="2" name="image16.png"/>
             <a:graphic>
               <a:graphicData uri="http://schemas.openxmlformats.org/drawingml/2006/picture">
                 <pic:pic>
                   <pic:nvPicPr>
-                    <pic:cNvPr id="0" name="image21.png"/>
+                    <pic:cNvPr id="0" name="image16.png"/>
                     <pic:cNvPicPr preferRelativeResize="0"/>
                   </pic:nvPicPr>
                   <pic:blipFill>
-                    <a:blip r:embed="rId30"/>
+                    <a:blip r:embed="rId31"/>
                     <a:srcRect b="0" l="0" r="0" t="0"/>
                     <a:stretch>
                       <a:fillRect/>
@@ -12511,16 +12571,16 @@
           <wp:inline distB="114300" distT="114300" distL="114300" distR="114300">
             <wp:extent cx="5943600" cy="3721100"/>
             <wp:effectExtent b="0" l="0" r="0" t="0"/>
-            <wp:docPr id="20" name="image23.png"/>
+            <wp:docPr id="15" name="image26.png"/>
             <a:graphic>
               <a:graphicData uri="http://schemas.openxmlformats.org/drawingml/2006/picture">
                 <pic:pic>
                   <pic:nvPicPr>
-                    <pic:cNvPr id="0" name="image23.png"/>
+                    <pic:cNvPr id="0" name="image26.png"/>
                     <pic:cNvPicPr preferRelativeResize="0"/>
                   </pic:nvPicPr>
                   <pic:blipFill>
-                    <a:blip r:embed="rId31"/>
+                    <a:blip r:embed="rId32"/>
                     <a:srcRect b="0" l="0" r="0" t="0"/>
                     <a:stretch>
                       <a:fillRect/>
@@ -12548,6 +12608,246 @@
     </w:p>
     <w:p>
       <w:pPr>
+        <w:contextualSpacing w:val="0"/>
+        <w:rPr/>
+      </w:pPr>
+      <w:r>
+        <w:rPr>
+          <w:rtl w:val="0"/>
+        </w:rPr>
+        <w:t xml:space="preserve">Admin View:</w:t>
+      </w:r>
+    </w:p>
+    <w:p>
+      <w:pPr>
+        <w:contextualSpacing w:val="0"/>
+        <w:rPr/>
+      </w:pPr>
+      <w:r>
+        <w:rPr>
+          <w:rtl w:val="0"/>
+        </w:rPr>
+      </w:r>
+    </w:p>
+    <w:p>
+      <w:pPr>
+        <w:contextualSpacing w:val="0"/>
+        <w:rPr/>
+      </w:pPr>
+      <w:r>
+        <w:rPr/>
+        <w:drawing>
+          <wp:inline distB="114300" distT="114300" distL="114300" distR="114300">
+            <wp:extent cx="2743200" cy="3662363"/>
+            <wp:effectExtent b="0" l="0" r="0" t="0"/>
+            <wp:docPr id="28" name="image25.png"/>
+            <a:graphic>
+              <a:graphicData uri="http://schemas.openxmlformats.org/drawingml/2006/picture">
+                <pic:pic>
+                  <pic:nvPicPr>
+                    <pic:cNvPr id="0" name="image25.png"/>
+                    <pic:cNvPicPr preferRelativeResize="0"/>
+                  </pic:nvPicPr>
+                  <pic:blipFill>
+                    <a:blip r:embed="rId33"/>
+                    <a:srcRect b="0" l="0" r="0" t="0"/>
+                    <a:stretch>
+                      <a:fillRect/>
+                    </a:stretch>
+                  </pic:blipFill>
+                  <pic:spPr>
+                    <a:xfrm>
+                      <a:off x="0" y="0"/>
+                      <a:ext cx="2743200" cy="3662363"/>
+                    </a:xfrm>
+                    <a:prstGeom prst="rect"/>
+                    <a:ln/>
+                  </pic:spPr>
+                </pic:pic>
+              </a:graphicData>
+            </a:graphic>
+          </wp:inline>
+        </w:drawing>
+      </w:r>
+      <w:r>
+        <w:rPr>
+          <w:rtl w:val="0"/>
+        </w:rPr>
+      </w:r>
+    </w:p>
+    <w:p>
+      <w:pPr>
+        <w:contextualSpacing w:val="0"/>
+        <w:rPr/>
+      </w:pPr>
+      <w:r>
+        <w:rPr>
+          <w:rtl w:val="0"/>
+        </w:rPr>
+      </w:r>
+    </w:p>
+    <w:p>
+      <w:pPr>
+        <w:contextualSpacing w:val="0"/>
+        <w:rPr/>
+      </w:pPr>
+      <w:r>
+        <w:rPr>
+          <w:rtl w:val="0"/>
+        </w:rPr>
+        <w:t xml:space="preserve">AddItem</w:t>
+      </w:r>
+    </w:p>
+    <w:p>
+      <w:pPr>
+        <w:contextualSpacing w:val="0"/>
+        <w:rPr/>
+      </w:pPr>
+      <w:r>
+        <w:rPr/>
+        <w:drawing>
+          <wp:inline distB="114300" distT="114300" distL="114300" distR="114300">
+            <wp:extent cx="2962275" cy="3414713"/>
+            <wp:effectExtent b="0" l="0" r="0" t="0"/>
+            <wp:docPr id="11" name="image18.png"/>
+            <a:graphic>
+              <a:graphicData uri="http://schemas.openxmlformats.org/drawingml/2006/picture">
+                <pic:pic>
+                  <pic:nvPicPr>
+                    <pic:cNvPr id="0" name="image18.png"/>
+                    <pic:cNvPicPr preferRelativeResize="0"/>
+                  </pic:nvPicPr>
+                  <pic:blipFill>
+                    <a:blip r:embed="rId34"/>
+                    <a:srcRect b="0" l="0" r="0" t="0"/>
+                    <a:stretch>
+                      <a:fillRect/>
+                    </a:stretch>
+                  </pic:blipFill>
+                  <pic:spPr>
+                    <a:xfrm>
+                      <a:off x="0" y="0"/>
+                      <a:ext cx="2962275" cy="3414713"/>
+                    </a:xfrm>
+                    <a:prstGeom prst="rect"/>
+                    <a:ln/>
+                  </pic:spPr>
+                </pic:pic>
+              </a:graphicData>
+            </a:graphic>
+          </wp:inline>
+        </w:drawing>
+      </w:r>
+      <w:r>
+        <w:rPr>
+          <w:rtl w:val="0"/>
+        </w:rPr>
+      </w:r>
+    </w:p>
+    <w:p>
+      <w:pPr>
+        <w:contextualSpacing w:val="0"/>
+        <w:rPr/>
+      </w:pPr>
+      <w:r>
+        <w:rPr>
+          <w:rtl w:val="0"/>
+        </w:rPr>
+      </w:r>
+    </w:p>
+    <w:p>
+      <w:pPr>
+        <w:contextualSpacing w:val="0"/>
+        <w:rPr/>
+      </w:pPr>
+      <w:r>
+        <w:rPr>
+          <w:rtl w:val="0"/>
+        </w:rPr>
+        <w:t xml:space="preserve">ItemList  in AdminView</w:t>
+      </w:r>
+    </w:p>
+    <w:p>
+      <w:pPr>
+        <w:contextualSpacing w:val="0"/>
+        <w:rPr/>
+      </w:pPr>
+      <w:r>
+        <w:rPr>
+          <w:rtl w:val="0"/>
+        </w:rPr>
+      </w:r>
+    </w:p>
+    <w:p>
+      <w:pPr>
+        <w:contextualSpacing w:val="0"/>
+        <w:rPr/>
+      </w:pPr>
+      <w:r>
+        <w:rPr>
+          <w:rtl w:val="0"/>
+        </w:rPr>
+      </w:r>
+    </w:p>
+    <w:p>
+      <w:pPr>
+        <w:contextualSpacing w:val="0"/>
+        <w:rPr/>
+      </w:pPr>
+      <w:r>
+        <w:rPr/>
+        <w:drawing>
+          <wp:inline distB="114300" distT="114300" distL="114300" distR="114300">
+            <wp:extent cx="3048000" cy="4724400"/>
+            <wp:effectExtent b="0" l="0" r="0" t="0"/>
+            <wp:docPr id="21" name="image14.png"/>
+            <a:graphic>
+              <a:graphicData uri="http://schemas.openxmlformats.org/drawingml/2006/picture">
+                <pic:pic>
+                  <pic:nvPicPr>
+                    <pic:cNvPr id="0" name="image14.png"/>
+                    <pic:cNvPicPr preferRelativeResize="0"/>
+                  </pic:nvPicPr>
+                  <pic:blipFill>
+                    <a:blip r:embed="rId35"/>
+                    <a:srcRect b="0" l="0" r="0" t="0"/>
+                    <a:stretch>
+                      <a:fillRect/>
+                    </a:stretch>
+                  </pic:blipFill>
+                  <pic:spPr>
+                    <a:xfrm>
+                      <a:off x="0" y="0"/>
+                      <a:ext cx="3048000" cy="4724400"/>
+                    </a:xfrm>
+                    <a:prstGeom prst="rect"/>
+                    <a:ln/>
+                  </pic:spPr>
+                </pic:pic>
+              </a:graphicData>
+            </a:graphic>
+          </wp:inline>
+        </w:drawing>
+      </w:r>
+      <w:r>
+        <w:rPr>
+          <w:rtl w:val="0"/>
+        </w:rPr>
+      </w:r>
+    </w:p>
+    <w:p>
+      <w:pPr>
+        <w:contextualSpacing w:val="0"/>
+        <w:rPr/>
+      </w:pPr>
+      <w:r>
+        <w:rPr>
+          <w:rtl w:val="0"/>
+        </w:rPr>
+      </w:r>
+    </w:p>
+    <w:p>
+      <w:pPr>
         <w:ind w:left="0" w:firstLine="0"/>
         <w:contextualSpacing w:val="0"/>
         <w:rPr>
@@ -12604,8 +12904,8 @@
       </w:r>
     </w:p>
     <w:sectPr>
-      <w:footerReference r:id="rId32" w:type="default"/>
-      <w:footerReference r:id="rId33" w:type="first"/>
+      <w:footerReference r:id="rId36" w:type="default"/>
+      <w:footerReference r:id="rId37" w:type="first"/>
       <w:pgSz w:h="15840" w:w="12240"/>
       <w:pgMar w:bottom="1440" w:top="1440" w:left="1440" w:right="1440" w:header="0" w:footer="720"/>
       <w:pgNumType w:start="1"/>

</xml_diff>